<commit_message>
PSP / Tema 2 / Ejemplos Varios
</commit_message>
<xml_diff>
--- a/SGE/Tema 2/Tarea/Resumen_Odoo_Instalación_linux.docx
+++ b/SGE/Tema 2/Tarea/Resumen_Odoo_Instalación_linux.docx
@@ -15,17 +15,8 @@
           <w:rStyle w:val="Textoennegrita"/>
           <w:rFonts w:cstheme="minorHAnsi"/>
         </w:rPr>
-        <w:t xml:space="preserve">Descargar </w:t>
-      </w:r>
-      <w:proofErr w:type="spellStart"/>
-      <w:r>
-        <w:rPr>
-          <w:rStyle w:val="Textoennegrita"/>
-          <w:rFonts w:cstheme="minorHAnsi"/>
-        </w:rPr>
-        <w:t>Odoo</w:t>
-      </w:r>
-      <w:proofErr w:type="spellEnd"/>
+        <w:t>Descargar Odoo</w:t>
+      </w:r>
     </w:p>
     <w:p>
       <w:pPr>
@@ -39,23 +30,7 @@
           <w:rFonts w:cstheme="minorHAnsi"/>
           <w:color w:val="040C28"/>
         </w:rPr>
-        <w:t xml:space="preserve">Mientras descargamos la versión que queremos de </w:t>
-      </w:r>
-      <w:proofErr w:type="spellStart"/>
-      <w:r>
-        <w:rPr>
-          <w:rFonts w:cstheme="minorHAnsi"/>
-          <w:color w:val="040C28"/>
-        </w:rPr>
-        <w:t>Odoo</w:t>
-      </w:r>
-      <w:proofErr w:type="spellEnd"/>
-      <w:r>
-        <w:rPr>
-          <w:rFonts w:cstheme="minorHAnsi"/>
-          <w:color w:val="040C28"/>
-        </w:rPr>
-        <w:t xml:space="preserve"> desde la web. Vamos instalando algunas cosas que necesitaremos.</w:t>
+        <w:t>Mientras descargamos la versión que queremos de Odoo desde la web. Vamos instalando algunas cosas que necesitaremos.</w:t>
       </w:r>
     </w:p>
     <w:p>
@@ -217,9 +192,7 @@
       <w:pPr>
         <w:rPr>
           <w:rFonts w:cstheme="minorHAnsi"/>
-          <w:b/>
-          <w:color w:val="404040"/>
-          <w:shd w:val="clear" w:color="auto" w:fill="F7F7F7"/>
+          <w:color w:val="212529"/>
         </w:rPr>
       </w:pPr>
       <w:r>
@@ -269,6 +242,7 @@
         </w:rPr>
         <w:t>odoo</w:t>
       </w:r>
+      <w:proofErr w:type="spellEnd"/>
       <w:r>
         <w:rPr>
           <w:rFonts w:cstheme="minorHAnsi"/>
@@ -276,17 +250,18 @@
         </w:rPr>
         <w:t>"</w:t>
       </w:r>
-      <w:proofErr w:type="spellEnd"/>
-    </w:p>
-    <w:p>
-      <w:pPr>
-        <w:rPr>
-          <w:rFonts w:cstheme="minorHAnsi"/>
-          <w:b/>
-          <w:color w:val="404040"/>
-          <w:shd w:val="clear" w:color="auto" w:fill="F7F7F7"/>
-        </w:rPr>
-      </w:pPr>
+    </w:p>
+    <w:p>
+      <w:pPr>
+        <w:rPr>
+          <w:rFonts w:cstheme="minorHAnsi"/>
+          <w:b/>
+          <w:color w:val="404040"/>
+          <w:shd w:val="clear" w:color="auto" w:fill="F7F7F7"/>
+        </w:rPr>
+      </w:pPr>
+      <w:bookmarkStart w:id="0" w:name="_GoBack"/>
+      <w:bookmarkEnd w:id="0"/>
     </w:p>
     <w:p>
       <w:pPr>
@@ -306,73 +281,21 @@
         </w:rPr>
         <w:t xml:space="preserve">Instalar </w:t>
       </w:r>
-      <w:proofErr w:type="spellStart"/>
-      <w:r>
-        <w:rPr>
-          <w:rFonts w:cstheme="minorHAnsi"/>
-          <w:b/>
-          <w:color w:val="404040"/>
-          <w:shd w:val="clear" w:color="auto" w:fill="F7F7F7"/>
-        </w:rPr>
-        <w:t>gdebi</w:t>
-      </w:r>
-      <w:proofErr w:type="spellEnd"/>
-      <w:r>
-        <w:rPr>
-          <w:rFonts w:cstheme="minorHAnsi"/>
-          <w:b/>
-          <w:color w:val="404040"/>
-          <w:shd w:val="clear" w:color="auto" w:fill="F7F7F7"/>
-        </w:rPr>
-        <w:t xml:space="preserve"> (</w:t>
-      </w:r>
-      <w:proofErr w:type="spellStart"/>
-      <w:r>
-        <w:rPr>
-          <w:rFonts w:cstheme="minorHAnsi"/>
-          <w:b/>
-          <w:color w:val="404040"/>
-          <w:shd w:val="clear" w:color="auto" w:fill="F7F7F7"/>
-        </w:rPr>
-        <w:t>desempaquetador</w:t>
-      </w:r>
-      <w:proofErr w:type="spellEnd"/>
-      <w:r>
-        <w:rPr>
-          <w:rFonts w:cstheme="minorHAnsi"/>
-          <w:b/>
-          <w:color w:val="404040"/>
-          <w:shd w:val="clear" w:color="auto" w:fill="F7F7F7"/>
-        </w:rPr>
-        <w:t xml:space="preserve"> necesario para la descarga de </w:t>
-      </w:r>
-      <w:proofErr w:type="spellStart"/>
-      <w:r>
-        <w:rPr>
-          <w:rFonts w:cstheme="minorHAnsi"/>
-          <w:b/>
-          <w:color w:val="404040"/>
-          <w:shd w:val="clear" w:color="auto" w:fill="F7F7F7"/>
-        </w:rPr>
-        <w:t>Odoo</w:t>
-      </w:r>
-      <w:proofErr w:type="spellEnd"/>
-      <w:r>
-        <w:rPr>
-          <w:rFonts w:cstheme="minorHAnsi"/>
-          <w:b/>
-          <w:color w:val="404040"/>
-          <w:shd w:val="clear" w:color="auto" w:fill="F7F7F7"/>
-        </w:rPr>
-        <w:t>)</w:t>
-      </w:r>
-    </w:p>
-    <w:p>
-      <w:pPr>
-        <w:rPr>
-          <w:rFonts w:cstheme="minorHAnsi"/>
-          <w:b/>
-          <w:color w:val="404040"/>
+      <w:r>
+        <w:rPr>
+          <w:rFonts w:cstheme="minorHAnsi"/>
+          <w:b/>
+          <w:color w:val="404040"/>
+          <w:shd w:val="clear" w:color="auto" w:fill="F7F7F7"/>
+        </w:rPr>
+        <w:t>Odoo. Esto instalara tambien las dependencias.</w:t>
+      </w:r>
+    </w:p>
+    <w:p>
+      <w:pPr>
+        <w:rPr>
+          <w:rFonts w:cstheme="minorHAnsi"/>
+          <w:color w:val="FF0000"/>
           <w:shd w:val="clear" w:color="auto" w:fill="F7F7F7"/>
         </w:rPr>
       </w:pPr>
@@ -418,113 +341,67 @@
           <w:color w:val="404040"/>
           <w:shd w:val="clear" w:color="auto" w:fill="F7F7F7"/>
         </w:rPr>
-        <w:t xml:space="preserve"> </w:t>
-      </w:r>
-      <w:proofErr w:type="spellStart"/>
-      <w:r>
-        <w:rPr>
-          <w:rFonts w:cstheme="minorHAnsi"/>
-          <w:color w:val="404040"/>
-          <w:shd w:val="clear" w:color="auto" w:fill="F7F7F7"/>
-        </w:rPr>
-        <w:t>gdebi</w:t>
-      </w:r>
-      <w:proofErr w:type="spellEnd"/>
-    </w:p>
-    <w:p>
-      <w:pPr>
-        <w:rPr>
-          <w:rFonts w:cstheme="minorHAnsi"/>
-          <w:color w:val="404040"/>
-          <w:shd w:val="clear" w:color="auto" w:fill="F7F7F7"/>
-        </w:rPr>
-      </w:pPr>
-    </w:p>
-    <w:p>
-      <w:pPr>
-        <w:rPr>
-          <w:rFonts w:cstheme="minorHAnsi"/>
-          <w:b/>
-          <w:color w:val="404040"/>
-          <w:shd w:val="clear" w:color="auto" w:fill="F7F7F7"/>
-        </w:rPr>
-      </w:pPr>
-      <w:r>
-        <w:rPr>
-          <w:rFonts w:cstheme="minorHAnsi"/>
-          <w:b/>
-          <w:color w:val="404040"/>
-          <w:shd w:val="clear" w:color="auto" w:fill="F7F7F7"/>
-        </w:rPr>
-        <w:t xml:space="preserve">Instalar </w:t>
-      </w:r>
-      <w:proofErr w:type="spellStart"/>
-      <w:r>
-        <w:rPr>
-          <w:rFonts w:cstheme="minorHAnsi"/>
-          <w:b/>
-          <w:color w:val="404040"/>
-          <w:shd w:val="clear" w:color="auto" w:fill="F7F7F7"/>
-        </w:rPr>
-        <w:t>Odoo</w:t>
-      </w:r>
-      <w:proofErr w:type="spellEnd"/>
-      <w:r>
-        <w:rPr>
-          <w:rFonts w:cstheme="minorHAnsi"/>
-          <w:b/>
-          <w:color w:val="404040"/>
-          <w:shd w:val="clear" w:color="auto" w:fill="F7F7F7"/>
-        </w:rPr>
-        <w:t xml:space="preserve"> desde la carpeta de descargas abrir una terminal</w:t>
-      </w:r>
-    </w:p>
-    <w:p>
-      <w:pPr>
-        <w:rPr>
-          <w:rFonts w:cstheme="minorHAnsi"/>
-          <w:color w:val="404040"/>
-          <w:shd w:val="clear" w:color="auto" w:fill="F7F7F7"/>
-        </w:rPr>
-      </w:pPr>
-      <w:r>
-        <w:rPr>
-          <w:rFonts w:cstheme="minorHAnsi"/>
-          <w:color w:val="404040"/>
-          <w:shd w:val="clear" w:color="auto" w:fill="F7F7F7"/>
-        </w:rPr>
-        <w:t xml:space="preserve">En rojo el nombre de la versión que bajes, opcional la ruta si no lo haces desde la propia carpeta. (* Ojo dará un </w:t>
-      </w:r>
-      <w:r>
-        <w:rPr>
-          <w:rFonts w:cstheme="minorHAnsi"/>
-          <w:color w:val="404040"/>
-          <w:shd w:val="clear" w:color="auto" w:fill="F7F7F7"/>
-        </w:rPr>
-        <w:t>error,</w:t>
-      </w:r>
-      <w:r>
-        <w:rPr>
-          <w:rFonts w:cstheme="minorHAnsi"/>
-          <w:color w:val="404040"/>
-          <w:shd w:val="clear" w:color="auto" w:fill="F7F7F7"/>
-        </w:rPr>
-        <w:t xml:space="preserve"> pero es necesario)</w:t>
-      </w:r>
-    </w:p>
-    <w:p>
-      <w:pPr>
+        <w:t xml:space="preserve"> .</w:t>
+      </w:r>
+      <w:r>
         <w:rPr>
           <w:rFonts w:cstheme="minorHAnsi"/>
           <w:color w:val="FF0000"/>
           <w:shd w:val="clear" w:color="auto" w:fill="F7F7F7"/>
         </w:rPr>
-      </w:pPr>
-      <w:r>
-        <w:rPr>
-          <w:rFonts w:cstheme="minorHAnsi"/>
-          <w:color w:val="404040"/>
-          <w:shd w:val="clear" w:color="auto" w:fill="F7F7F7"/>
+        <w:t xml:space="preserve">/odoo_16.0.latest_all.deb </w:t>
+      </w:r>
+    </w:p>
+    <w:p>
+      <w:pPr>
+        <w:rPr>
+          <w:rFonts w:cstheme="minorHAnsi"/>
+          <w:color w:val="FF0000"/>
+          <w:shd w:val="clear" w:color="auto" w:fill="F7F7F7"/>
+        </w:rPr>
+      </w:pPr>
+    </w:p>
+    <w:p>
+      <w:pPr>
+        <w:rPr>
+          <w:rFonts w:cstheme="minorHAnsi"/>
+          <w:b/>
+        </w:rPr>
+      </w:pPr>
+      <w:r>
+        <w:rPr>
+          <w:rFonts w:cstheme="minorHAnsi"/>
+          <w:b/>
+        </w:rPr>
+        <w:t>Comprobamos el estado de los servicios</w:t>
+      </w:r>
+    </w:p>
+    <w:p>
+      <w:pPr>
+        <w:rPr>
+          <w:rFonts w:cstheme="minorHAnsi"/>
+          <w:color w:val="FF0000"/>
+          <w:shd w:val="clear" w:color="auto" w:fill="F7F7F7"/>
+        </w:rPr>
+      </w:pPr>
+      <w:r>
+        <w:rPr>
+          <w:rFonts w:cstheme="minorHAnsi"/>
+        </w:rPr>
+        <w:t>Comprobar que ambos están activos</w:t>
+      </w:r>
+    </w:p>
+    <w:p>
+      <w:pPr>
+        <w:rPr>
+          <w:rFonts w:cstheme="minorHAnsi"/>
+          <w:color w:val="040C28"/>
+        </w:rPr>
+      </w:pPr>
+      <w:r>
+        <w:rPr>
+          <w:rFonts w:cstheme="minorHAnsi"/>
+          <w:color w:val="040C28"/>
         </w:rPr>
         <w:t xml:space="preserve">sudo </w:t>
       </w:r>
@@ -532,42 +409,39 @@
       <w:r>
         <w:rPr>
           <w:rFonts w:cstheme="minorHAnsi"/>
-          <w:color w:val="404040"/>
-          <w:shd w:val="clear" w:color="auto" w:fill="F7F7F7"/>
-        </w:rPr>
-        <w:t>dpkg</w:t>
-      </w:r>
-      <w:proofErr w:type="spellEnd"/>
-      <w:r>
-        <w:rPr>
-          <w:rFonts w:cstheme="minorHAnsi"/>
-          <w:color w:val="404040"/>
-          <w:shd w:val="clear" w:color="auto" w:fill="F7F7F7"/>
-        </w:rPr>
-        <w:t xml:space="preserve"> -i </w:t>
-      </w:r>
-      <w:r>
-        <w:rPr>
-          <w:rFonts w:cstheme="minorHAnsi"/>
-          <w:color w:val="FF0000"/>
-          <w:shd w:val="clear" w:color="auto" w:fill="F7F7F7"/>
-        </w:rPr>
-        <w:t xml:space="preserve">odoo_16.0.latest_all.deb </w:t>
-      </w:r>
-    </w:p>
-    <w:p>
-      <w:pPr>
-        <w:rPr>
-          <w:rFonts w:cstheme="minorHAnsi"/>
-          <w:color w:val="FF0000"/>
-          <w:shd w:val="clear" w:color="auto" w:fill="F7F7F7"/>
-        </w:rPr>
-      </w:pPr>
-      <w:r>
-        <w:rPr>
-          <w:rFonts w:cstheme="minorHAnsi"/>
-          <w:color w:val="404040"/>
-          <w:shd w:val="clear" w:color="auto" w:fill="F7F7F7"/>
+          <w:color w:val="040C28"/>
+        </w:rPr>
+        <w:t>systemctl</w:t>
+      </w:r>
+      <w:proofErr w:type="spellEnd"/>
+      <w:r>
+        <w:rPr>
+          <w:rFonts w:cstheme="minorHAnsi"/>
+          <w:color w:val="040C28"/>
+        </w:rPr>
+        <w:t xml:space="preserve"> status </w:t>
+      </w:r>
+      <w:proofErr w:type="spellStart"/>
+      <w:r>
+        <w:rPr>
+          <w:rFonts w:cstheme="minorHAnsi"/>
+          <w:color w:val="040C28"/>
+        </w:rPr>
+        <w:t>postgresql</w:t>
+      </w:r>
+      <w:proofErr w:type="spellEnd"/>
+    </w:p>
+    <w:p>
+      <w:pPr>
+        <w:rPr>
+          <w:rFonts w:cstheme="minorHAnsi"/>
+          <w:color w:val="040C28"/>
+        </w:rPr>
+      </w:pPr>
+      <w:r>
+        <w:rPr>
+          <w:rFonts w:cstheme="minorHAnsi"/>
+          <w:color w:val="040C28"/>
         </w:rPr>
         <w:t xml:space="preserve">sudo </w:t>
       </w:r>
@@ -575,421 +449,40 @@
       <w:r>
         <w:rPr>
           <w:rFonts w:cstheme="minorHAnsi"/>
-          <w:color w:val="404040"/>
-          <w:shd w:val="clear" w:color="auto" w:fill="F7F7F7"/>
-        </w:rPr>
-        <w:t>dpkg</w:t>
-      </w:r>
-      <w:proofErr w:type="spellEnd"/>
-      <w:r>
-        <w:rPr>
-          <w:rFonts w:cstheme="minorHAnsi"/>
-          <w:color w:val="404040"/>
-          <w:shd w:val="clear" w:color="auto" w:fill="F7F7F7"/>
-        </w:rPr>
-        <w:t xml:space="preserve"> -i </w:t>
-      </w:r>
-      <w:r>
-        <w:rPr>
-          <w:rFonts w:cstheme="minorHAnsi"/>
-          <w:color w:val="FF0000"/>
-          <w:shd w:val="clear" w:color="auto" w:fill="F7F7F7"/>
-        </w:rPr>
-        <w:t>ruta/</w:t>
-      </w:r>
-      <w:r>
-        <w:rPr>
-          <w:rFonts w:cstheme="minorHAnsi"/>
-          <w:color w:val="FF0000"/>
-          <w:shd w:val="clear" w:color="auto" w:fill="F7F7F7"/>
-        </w:rPr>
-        <w:t xml:space="preserve">odoo_16.0.latest_all.deb </w:t>
-      </w:r>
-    </w:p>
-    <w:p>
-      <w:pPr>
-        <w:rPr>
-          <w:rFonts w:cstheme="minorHAnsi"/>
-          <w:b/>
-          <w:color w:val="404040"/>
-          <w:shd w:val="clear" w:color="auto" w:fill="F7F7F7"/>
-        </w:rPr>
-      </w:pPr>
-    </w:p>
-    <w:p>
-      <w:pPr>
-        <w:rPr>
-          <w:rFonts w:cstheme="minorHAnsi"/>
-          <w:b/>
-          <w:color w:val="404040"/>
-          <w:shd w:val="clear" w:color="auto" w:fill="F7F7F7"/>
-        </w:rPr>
-      </w:pPr>
-      <w:r>
-        <w:rPr>
-          <w:rFonts w:cstheme="minorHAnsi"/>
-          <w:b/>
-          <w:color w:val="404040"/>
-          <w:shd w:val="clear" w:color="auto" w:fill="F7F7F7"/>
-        </w:rPr>
-        <w:t>* Dara un Error al instalar</w:t>
-      </w:r>
-    </w:p>
-    <w:p>
-      <w:pPr>
-        <w:rPr>
-          <w:rFonts w:cstheme="minorHAnsi"/>
-          <w:color w:val="404040"/>
-          <w:shd w:val="clear" w:color="auto" w:fill="F7F7F7"/>
-        </w:rPr>
-      </w:pPr>
-      <w:r>
-        <w:rPr>
-          <w:rFonts w:cstheme="minorHAnsi"/>
-          <w:color w:val="404040"/>
-          <w:shd w:val="clear" w:color="auto" w:fill="F7F7F7"/>
-        </w:rPr>
-        <w:t xml:space="preserve">Es normal ya que le faltan las dependencias, </w:t>
-      </w:r>
-      <w:r>
-        <w:rPr>
-          <w:rFonts w:cstheme="minorHAnsi"/>
-          <w:color w:val="404040"/>
-          <w:shd w:val="clear" w:color="auto" w:fill="F7F7F7"/>
-        </w:rPr>
-        <w:t>Esto arregla las dependencias.</w:t>
-      </w:r>
-    </w:p>
-    <w:p>
-      <w:pPr>
-        <w:rPr>
-          <w:rFonts w:cstheme="minorHAnsi"/>
-        </w:rPr>
-      </w:pPr>
-      <w:r>
-        <w:rPr>
-          <w:rFonts w:cstheme="minorHAnsi"/>
-        </w:rPr>
-        <w:t xml:space="preserve">sudo su </w:t>
-      </w:r>
-      <w:proofErr w:type="spellStart"/>
-      <w:r>
-        <w:rPr>
-          <w:rFonts w:cstheme="minorHAnsi"/>
-        </w:rPr>
-        <w:t>apt</w:t>
-      </w:r>
-      <w:proofErr w:type="spellEnd"/>
-      <w:r>
-        <w:rPr>
-          <w:rFonts w:cstheme="minorHAnsi"/>
-        </w:rPr>
-        <w:t xml:space="preserve"> --</w:t>
-      </w:r>
-      <w:proofErr w:type="spellStart"/>
-      <w:r>
-        <w:rPr>
-          <w:rFonts w:cstheme="minorHAnsi"/>
-        </w:rPr>
-        <w:t>fix-broken</w:t>
-      </w:r>
-      <w:proofErr w:type="spellEnd"/>
-      <w:r>
-        <w:rPr>
-          <w:rFonts w:cstheme="minorHAnsi"/>
-        </w:rPr>
-        <w:t xml:space="preserve"> </w:t>
-      </w:r>
-      <w:proofErr w:type="spellStart"/>
-      <w:r>
-        <w:rPr>
-          <w:rFonts w:cstheme="minorHAnsi"/>
-        </w:rPr>
-        <w:t>install</w:t>
-      </w:r>
-      <w:proofErr w:type="spellEnd"/>
-    </w:p>
-    <w:p>
-      <w:pPr>
-        <w:rPr>
-          <w:rFonts w:cstheme="minorHAnsi"/>
-          <w:b/>
-        </w:rPr>
-      </w:pPr>
-    </w:p>
-    <w:p>
-      <w:pPr>
-        <w:rPr>
-          <w:rFonts w:cstheme="minorHAnsi"/>
-          <w:b/>
-        </w:rPr>
-      </w:pPr>
-      <w:r>
-        <w:rPr>
-          <w:rFonts w:cstheme="minorHAnsi"/>
-          <w:b/>
-        </w:rPr>
-        <w:t>V</w:t>
-      </w:r>
-      <w:r>
-        <w:rPr>
-          <w:rFonts w:cstheme="minorHAnsi"/>
-          <w:b/>
-        </w:rPr>
-        <w:t>olvemos a instalar el paquete</w:t>
-      </w:r>
-      <w:r>
-        <w:rPr>
-          <w:rFonts w:cstheme="minorHAnsi"/>
-          <w:b/>
-        </w:rPr>
-        <w:t xml:space="preserve"> como hicimos antes del error</w:t>
-      </w:r>
-    </w:p>
-    <w:p>
-      <w:pPr>
-        <w:rPr>
-          <w:rFonts w:cstheme="minorHAnsi"/>
-          <w:color w:val="FF0000"/>
-          <w:shd w:val="clear" w:color="auto" w:fill="F7F7F7"/>
-        </w:rPr>
-      </w:pPr>
-      <w:r>
-        <w:rPr>
-          <w:rFonts w:cstheme="minorHAnsi"/>
-          <w:color w:val="404040"/>
-          <w:shd w:val="clear" w:color="auto" w:fill="F7F7F7"/>
-        </w:rPr>
-        <w:t xml:space="preserve">sudo </w:t>
-      </w:r>
-      <w:proofErr w:type="spellStart"/>
-      <w:r>
-        <w:rPr>
-          <w:rFonts w:cstheme="minorHAnsi"/>
-          <w:color w:val="404040"/>
-          <w:shd w:val="clear" w:color="auto" w:fill="F7F7F7"/>
-        </w:rPr>
-        <w:t>dpkg</w:t>
-      </w:r>
-      <w:proofErr w:type="spellEnd"/>
-      <w:r>
-        <w:rPr>
-          <w:rFonts w:cstheme="minorHAnsi"/>
-          <w:color w:val="404040"/>
-          <w:shd w:val="clear" w:color="auto" w:fill="F7F7F7"/>
-        </w:rPr>
-        <w:t xml:space="preserve"> -i </w:t>
-      </w:r>
-      <w:r>
-        <w:rPr>
-          <w:rFonts w:cstheme="minorHAnsi"/>
-          <w:color w:val="FF0000"/>
-          <w:shd w:val="clear" w:color="auto" w:fill="F7F7F7"/>
-        </w:rPr>
-        <w:t xml:space="preserve">odoo_16.0.latest_all.deb </w:t>
-      </w:r>
-    </w:p>
-    <w:p>
-      <w:pPr>
-        <w:rPr>
-          <w:rFonts w:cstheme="minorHAnsi"/>
-          <w:color w:val="FF0000"/>
-          <w:shd w:val="clear" w:color="auto" w:fill="F7F7F7"/>
-        </w:rPr>
-      </w:pPr>
-      <w:r>
-        <w:rPr>
-          <w:rFonts w:cstheme="minorHAnsi"/>
-          <w:color w:val="404040"/>
-          <w:shd w:val="clear" w:color="auto" w:fill="F7F7F7"/>
-        </w:rPr>
-        <w:t xml:space="preserve">sudo </w:t>
-      </w:r>
-      <w:proofErr w:type="spellStart"/>
-      <w:r>
-        <w:rPr>
-          <w:rFonts w:cstheme="minorHAnsi"/>
-          <w:color w:val="404040"/>
-          <w:shd w:val="clear" w:color="auto" w:fill="F7F7F7"/>
-        </w:rPr>
-        <w:t>dpkg</w:t>
-      </w:r>
-      <w:proofErr w:type="spellEnd"/>
-      <w:r>
-        <w:rPr>
-          <w:rFonts w:cstheme="minorHAnsi"/>
-          <w:color w:val="404040"/>
-          <w:shd w:val="clear" w:color="auto" w:fill="F7F7F7"/>
-        </w:rPr>
-        <w:t xml:space="preserve"> -i </w:t>
-      </w:r>
-      <w:r>
-        <w:rPr>
-          <w:rFonts w:cstheme="minorHAnsi"/>
-          <w:color w:val="FF0000"/>
-          <w:shd w:val="clear" w:color="auto" w:fill="F7F7F7"/>
-        </w:rPr>
-        <w:t xml:space="preserve">ruta/odoo_16.0.latest_all.deb </w:t>
-      </w:r>
-    </w:p>
-    <w:p>
-      <w:pPr>
-        <w:rPr>
-          <w:rFonts w:cstheme="minorHAnsi"/>
-          <w:color w:val="FF0000"/>
-          <w:shd w:val="clear" w:color="auto" w:fill="F7F7F7"/>
-        </w:rPr>
-      </w:pPr>
-    </w:p>
-    <w:p>
-      <w:pPr>
-        <w:rPr>
-          <w:rFonts w:cstheme="minorHAnsi"/>
-          <w:b/>
-        </w:rPr>
-      </w:pPr>
-      <w:r>
-        <w:rPr>
-          <w:rFonts w:cstheme="minorHAnsi"/>
-          <w:b/>
-        </w:rPr>
-        <w:t>Comprobamos el estado de los servicios</w:t>
-      </w:r>
-    </w:p>
-    <w:p>
-      <w:pPr>
-        <w:rPr>
-          <w:rFonts w:cstheme="minorHAnsi"/>
-          <w:color w:val="FF0000"/>
-          <w:shd w:val="clear" w:color="auto" w:fill="F7F7F7"/>
-        </w:rPr>
-      </w:pPr>
-      <w:bookmarkStart w:id="0" w:name="_GoBack"/>
-      <w:r>
-        <w:rPr>
-          <w:rFonts w:cstheme="minorHAnsi"/>
-        </w:rPr>
-        <w:t>Comprobar que ambos están activos</w:t>
-      </w:r>
-    </w:p>
-    <w:p>
-      <w:pPr>
-        <w:rPr>
-          <w:rFonts w:cstheme="minorHAnsi"/>
           <w:color w:val="040C28"/>
         </w:rPr>
-      </w:pPr>
+        <w:t>systemctl</w:t>
+      </w:r>
+      <w:proofErr w:type="spellEnd"/>
       <w:r>
         <w:rPr>
           <w:rFonts w:cstheme="minorHAnsi"/>
           <w:color w:val="040C28"/>
         </w:rPr>
-        <w:t xml:space="preserve">sudo </w:t>
-      </w:r>
-      <w:proofErr w:type="spellStart"/>
-      <w:r>
+        <w:t xml:space="preserve"> status Odoo</w:t>
+      </w:r>
+    </w:p>
+    <w:p>
+      <w:pPr>
         <w:rPr>
           <w:rFonts w:cstheme="minorHAnsi"/>
           <w:color w:val="040C28"/>
         </w:rPr>
-        <w:t>systemctl</w:t>
-      </w:r>
-      <w:proofErr w:type="spellEnd"/>
-      <w:r>
-        <w:rPr>
-          <w:rFonts w:cstheme="minorHAnsi"/>
-          <w:color w:val="040C28"/>
-        </w:rPr>
-        <w:t xml:space="preserve"> status </w:t>
-      </w:r>
-      <w:proofErr w:type="spellStart"/>
-      <w:r>
-        <w:rPr>
-          <w:rFonts w:cstheme="minorHAnsi"/>
-          <w:color w:val="040C28"/>
-        </w:rPr>
-        <w:t>postgresql</w:t>
-      </w:r>
-      <w:proofErr w:type="spellEnd"/>
-    </w:p>
-    <w:p>
-      <w:pPr>
-        <w:rPr>
-          <w:rFonts w:cstheme="minorHAnsi"/>
-          <w:color w:val="040C28"/>
-        </w:rPr>
-      </w:pPr>
-      <w:r>
-        <w:rPr>
-          <w:rFonts w:cstheme="minorHAnsi"/>
-          <w:color w:val="040C28"/>
-        </w:rPr>
-        <w:t xml:space="preserve">sudo </w:t>
-      </w:r>
-      <w:proofErr w:type="spellStart"/>
-      <w:r>
-        <w:rPr>
-          <w:rFonts w:cstheme="minorHAnsi"/>
-          <w:color w:val="040C28"/>
-        </w:rPr>
-        <w:t>systemctl</w:t>
-      </w:r>
-      <w:proofErr w:type="spellEnd"/>
-      <w:r>
-        <w:rPr>
-          <w:rFonts w:cstheme="minorHAnsi"/>
-          <w:color w:val="040C28"/>
-        </w:rPr>
-        <w:t xml:space="preserve"> status </w:t>
-      </w:r>
-      <w:proofErr w:type="spellStart"/>
-      <w:r>
-        <w:rPr>
-          <w:rFonts w:cstheme="minorHAnsi"/>
-          <w:color w:val="040C28"/>
-        </w:rPr>
-        <w:t>Odoo</w:t>
-      </w:r>
-      <w:proofErr w:type="spellEnd"/>
-    </w:p>
-    <w:bookmarkEnd w:id="0"/>
-    <w:p>
-      <w:pPr>
-        <w:rPr>
-          <w:rFonts w:cstheme="minorHAnsi"/>
-          <w:color w:val="040C28"/>
-        </w:rPr>
-      </w:pPr>
-    </w:p>
-    <w:p>
-      <w:pPr>
-        <w:rPr>
-          <w:rFonts w:cstheme="minorHAnsi"/>
-          <w:b/>
-        </w:rPr>
-      </w:pPr>
-      <w:r>
-        <w:rPr>
-          <w:rFonts w:cstheme="minorHAnsi"/>
-          <w:b/>
-        </w:rPr>
-        <w:t xml:space="preserve">Accedemos desde la propia maquina al servicio de </w:t>
-      </w:r>
-      <w:proofErr w:type="spellStart"/>
-      <w:r>
-        <w:rPr>
-          <w:rFonts w:cstheme="minorHAnsi"/>
-          <w:b/>
-        </w:rPr>
-        <w:t>Odoo</w:t>
-      </w:r>
-      <w:proofErr w:type="spellEnd"/>
-      <w:r>
-        <w:rPr>
-          <w:rFonts w:cstheme="minorHAnsi"/>
-          <w:b/>
-        </w:rPr>
-        <w:t xml:space="preserve"> mediante un navegador atacando al puerto 808</w:t>
+      </w:pPr>
+    </w:p>
+    <w:p>
+      <w:pPr>
+        <w:rPr>
+          <w:rFonts w:cstheme="minorHAnsi"/>
+          <w:b/>
+        </w:rPr>
+      </w:pPr>
+      <w:r>
+        <w:rPr>
+          <w:rFonts w:cstheme="minorHAnsi"/>
+          <w:b/>
+        </w:rPr>
+        <w:t>Accedemos desde la propia maquina al servicio de Odoo mediante un navegador atacando al puerto 808</w:t>
       </w:r>
       <w:r>
         <w:rPr>
@@ -1426,6 +919,7 @@
   <w:style w:type="character" w:default="1" w:styleId="Fuentedeprrafopredeter">
     <w:name w:val="Default Paragraph Font"/>
     <w:uiPriority w:val="1"/>
+    <w:semiHidden/>
     <w:unhideWhenUsed/>
   </w:style>
   <w:style w:type="table" w:default="1" w:styleId="Tablanormal">

</xml_diff>